<commit_message>
Declaração de escopo - atualizado
</commit_message>
<xml_diff>
--- a/Declaração do escopo.docx
+++ b/Declaração do escopo.docx
@@ -1,221 +1,379 @@
 
 <file path=word/document.xml><?xml version="1.0" encoding="utf-8"?>
-<w:document xmlns:mc="http://schemas.openxmlformats.org/markup-compatibility/2006" xmlns:o="urn:schemas-microsoft-com:office:office" xmlns:r="http://schemas.openxmlformats.org/officeDocument/2006/relationships" xmlns:m="http://schemas.openxmlformats.org/officeDocument/2006/math" xmlns:v="urn:schemas-microsoft-com:vml" xmlns:wp="http://schemas.openxmlformats.org/drawingml/2006/wordprocessingDrawing" xmlns:w10="urn:schemas-microsoft-com:office:word" xmlns:w="http://schemas.openxmlformats.org/wordprocessingml/2006/main" xmlns:wne="http://schemas.microsoft.com/office/word/2006/wordml" xmlns:sl="http://schemas.openxmlformats.org/schemaLibrary/2006/main" xmlns:a="http://schemas.openxmlformats.org/drawingml/2006/main" xmlns:pic="http://schemas.openxmlformats.org/drawingml/2006/picture" xmlns:c="http://schemas.openxmlformats.org/drawingml/2006/chart" xmlns:lc="http://schemas.openxmlformats.org/drawingml/2006/lockedCanvas" xmlns:dgm="http://schemas.openxmlformats.org/drawingml/2006/diagram" xmlns:wps="http://schemas.microsoft.com/office/word/2010/wordprocessingShape" xmlns:wpg="http://schemas.microsoft.com/office/word/2010/wordprocessingGroup" xmlns:w14="http://schemas.microsoft.com/office/word/2010/wordml" xmlns:w15="http://schemas.microsoft.com/office/word/2012/wordml">
+<w:document xmlns:wpc="http://schemas.microsoft.com/office/word/2010/wordprocessingCanvas" xmlns:cx="http://schemas.microsoft.com/office/drawing/2014/chartex" xmlns:cx1="http://schemas.microsoft.com/office/drawing/2015/9/8/chartex" xmlns:cx2="http://schemas.microsoft.com/office/drawing/2015/10/21/chartex" xmlns:cx3="http://schemas.microsoft.com/office/drawing/2016/5/9/chartex" xmlns:cx4="http://schemas.microsoft.com/office/drawing/2016/5/10/chartex" xmlns:cx5="http://schemas.microsoft.com/office/drawing/2016/5/11/chartex" xmlns:cx6="http://schemas.microsoft.com/office/drawing/2016/5/12/chartex" xmlns:cx7="http://schemas.microsoft.com/office/drawing/2016/5/13/chartex" xmlns:cx8="http://schemas.microsoft.com/office/drawing/2016/5/14/chartex" xmlns:mc="http://schemas.openxmlformats.org/markup-compatibility/2006" xmlns:aink="http://schemas.microsoft.com/office/drawing/2016/ink" xmlns:am3d="http://schemas.microsoft.com/office/drawing/2017/model3d" xmlns:o="urn:schemas-microsoft-com:office:office" xmlns:r="http://schemas.openxmlformats.org/officeDocument/2006/relationships" xmlns:m="http://schemas.openxmlformats.org/officeDocument/2006/math" xmlns:v="urn:schemas-microsoft-com:vml" xmlns:wp14="http://schemas.microsoft.com/office/word/2010/wordprocessingDrawing" xmlns:wp="http://schemas.openxmlformats.org/drawingml/2006/wordprocessingDrawing" xmlns:w10="urn:schemas-microsoft-com:office:word" xmlns:w="http://schemas.openxmlformats.org/wordprocessingml/2006/main" xmlns:w14="http://schemas.microsoft.com/office/word/2010/wordml" xmlns:w15="http://schemas.microsoft.com/office/word/2012/wordml" xmlns:w16cex="http://schemas.microsoft.com/office/word/2018/wordml/cex" xmlns:w16cid="http://schemas.microsoft.com/office/word/2016/wordml/cid" xmlns:w16="http://schemas.microsoft.com/office/word/2018/wordml" xmlns:w16se="http://schemas.microsoft.com/office/word/2015/wordml/symex" xmlns:wpg="http://schemas.microsoft.com/office/word/2010/wordprocessingGroup" xmlns:wpi="http://schemas.microsoft.com/office/word/2010/wordprocessingInk" xmlns:wne="http://schemas.microsoft.com/office/word/2006/wordml" xmlns:wps="http://schemas.microsoft.com/office/word/2010/wordprocessingShape" mc:Ignorable="w14 w15 w16se w16cid w16 w16cex wp14">
   <w:body>
     <w:p>
       <w:pPr>
-        <w:spacing w:before="240" w:lineRule="auto"/>
-        <w:rPr>
-          <w:sz w:val="24"/>
-          <w:szCs w:val="24"/>
+        <w:pStyle w:val="Title"/>
+        <w:rPr>
+          <w:b/>
+          <w:sz w:val="36"/>
+          <w:szCs w:val="36"/>
         </w:rPr>
       </w:pPr>
-      <w:r>
-        <w:rPr>
-          <w:sz w:val="48"/>
-          <w:szCs w:val="48"/>
-          <w:rtl w:val="0"/>
-        </w:rPr>
-        <w:t xml:space="preserve">Declaração do Escopo</w:t>
-      </w:r>
-      <w:r>
-        <w:rPr>
-          <w:rtl w:val="0"/>
-        </w:rPr>
+      <w:bookmarkStart w:id="0" w:name="_nei6mrw55kwj" w:colFirst="0" w:colLast="0"/>
+      <w:bookmarkEnd w:id="0"/>
+      <w:r>
+        <w:t>Declaração do Escopo</w:t>
       </w:r>
     </w:p>
     <w:p>
       <w:pPr>
-        <w:spacing w:before="240" w:lineRule="auto"/>
-        <w:rPr>
-          <w:sz w:val="24"/>
-          <w:szCs w:val="24"/>
+        <w:pStyle w:val="Subtitle"/>
+        <w:rPr>
+          <w:sz w:val="26"/>
+          <w:szCs w:val="26"/>
+          <w:u w:val="single"/>
         </w:rPr>
       </w:pPr>
-      <w:r>
-        <w:rPr>
-          <w:sz w:val="30"/>
-          <w:szCs w:val="30"/>
-          <w:rtl w:val="0"/>
-        </w:rPr>
-        <w:t xml:space="preserve">Software de Gestão - SIMPLAC</w:t>
-      </w:r>
-      <w:r>
-        <w:rPr>
-          <w:rtl w:val="0"/>
-        </w:rPr>
-      </w:r>
+      <w:bookmarkStart w:id="1" w:name="_hyin52mxtbnk" w:colFirst="0" w:colLast="0"/>
+      <w:bookmarkEnd w:id="1"/>
+      <w:r>
+        <w:t>Sistema Gerenciador-</w:t>
+      </w:r>
+      <w:proofErr w:type="spellStart"/>
+      <w:r>
+        <w:t>Simplac</w:t>
+      </w:r>
+      <w:proofErr w:type="spellEnd"/>
     </w:p>
     <w:p>
       <w:pPr>
-        <w:spacing w:after="240" w:before="240" w:lineRule="auto"/>
-        <w:rPr>
-          <w:sz w:val="24"/>
-          <w:szCs w:val="24"/>
+        <w:spacing w:before="240" w:after="240" w:line="360" w:lineRule="auto"/>
+        <w:rPr>
+          <w:sz w:val="26"/>
+          <w:szCs w:val="26"/>
         </w:rPr>
       </w:pPr>
       <w:r>
         <w:rPr>
-          <w:sz w:val="24"/>
-          <w:szCs w:val="24"/>
-          <w:rtl w:val="0"/>
+          <w:sz w:val="26"/>
+          <w:szCs w:val="26"/>
         </w:rPr>
         <w:t xml:space="preserve">      </w:t>
+      </w:r>
+      <w:r>
+        <w:rPr>
+          <w:sz w:val="26"/>
+          <w:szCs w:val="26"/>
+        </w:rPr>
         <w:tab/>
-        <w:t xml:space="preserve">A SIMPLAC Eletrônica LTDA é uma empresa familiar de pequeno porte, que teve suas atividades iniciadas em Abril de 1994 na cidade de São Paulo, em um salão no bairro de Vila Nova Curuçá na  Rua Ana Grou, 07. Atualmente a empresa situa-se à Rua José Felipe Amaral, 510, um espaço menor. </w:t>
+      </w:r>
+      <w:r>
+        <w:rPr>
+          <w:sz w:val="26"/>
+          <w:szCs w:val="26"/>
+        </w:rPr>
+        <w:t>A SIMPLAC Eletrônica LTDA é uma empresa familiar de pequeno porte, que teve suas atividades iniciadas em abril de 1994 na cidade de São Paulo, em um salão no bairro de Vila Nova Curuçá, na Rua Ana Grou, 07.</w:t>
       </w:r>
     </w:p>
     <w:p>
       <w:pPr>
-        <w:spacing w:after="240" w:before="240" w:lineRule="auto"/>
-        <w:rPr>
-          <w:sz w:val="24"/>
-          <w:szCs w:val="24"/>
+        <w:spacing w:before="240" w:after="240" w:line="360" w:lineRule="auto"/>
+        <w:ind w:firstLine="720"/>
+        <w:rPr>
+          <w:sz w:val="26"/>
+          <w:szCs w:val="26"/>
         </w:rPr>
       </w:pPr>
       <w:r>
         <w:rPr>
-          <w:sz w:val="24"/>
-          <w:szCs w:val="24"/>
-          <w:rtl w:val="0"/>
-        </w:rPr>
-        <w:t xml:space="preserve"> A empresa foi fundada inicialmente pelo pai do atual presidente, Sr. Antonio Pelarin. Que acabou por dar continuidade ao empreendimento da família. Ao lado dele ( Sr. Antônio Pelarin) nos negócios seu filho Antônio Pellarin Junior, que desempenha as funções de sócio e supervisor dos serviços que a empresa recebe.</w:t>
+          <w:sz w:val="26"/>
+          <w:szCs w:val="26"/>
+        </w:rPr>
+        <w:t>Em meados de 2019 a empresa mudou-se para o atual</w:t>
+      </w:r>
+      <w:r>
+        <w:rPr>
+          <w:sz w:val="26"/>
+          <w:szCs w:val="26"/>
+        </w:rPr>
+        <w:t xml:space="preserve"> endereço situado à Rua José Felipe Amaral, 510</w:t>
+      </w:r>
+      <w:r>
+        <w:rPr>
+          <w:rFonts w:ascii="Calibri" w:eastAsia="Calibri" w:hAnsi="Calibri" w:cs="Calibri"/>
+          <w:sz w:val="26"/>
+          <w:szCs w:val="26"/>
+        </w:rPr>
+        <w:t>,</w:t>
+      </w:r>
+      <w:r>
+        <w:rPr>
+          <w:sz w:val="26"/>
+          <w:szCs w:val="26"/>
+        </w:rPr>
+        <w:t xml:space="preserve"> onde atualmente conta com a presença de 9 colaboradores que exercem atividades em geral.</w:t>
       </w:r>
     </w:p>
     <w:p>
       <w:pPr>
-        <w:spacing w:after="240" w:before="240" w:lineRule="auto"/>
-        <w:rPr>
-          <w:sz w:val="24"/>
-          <w:szCs w:val="24"/>
+        <w:spacing w:before="240" w:after="240" w:line="360" w:lineRule="auto"/>
+        <w:rPr>
+          <w:sz w:val="26"/>
+          <w:szCs w:val="26"/>
         </w:rPr>
       </w:pPr>
       <w:r>
         <w:rPr>
-          <w:sz w:val="24"/>
-          <w:szCs w:val="24"/>
-          <w:rtl w:val="0"/>
-        </w:rPr>
-        <w:t xml:space="preserve"> A SIMPLAC já atua no mercado de eletrônica há 24 anos, com vendas de componentes eletroeletrônicos e na prestação de serviços terceirizados, para empresas que utilizam sistemas(eletrônicos) na montagem de seus produtos. Serviços esses, dentre os quais podemos citar: montagem de placas e componentes eletrônicos, solda de componentes, testes e embalagens de placas eletrônicas.</w:t>
+          <w:sz w:val="26"/>
+          <w:szCs w:val="26"/>
+        </w:rPr>
+        <w:tab/>
+        <w:t xml:space="preserve">A empresa foi fundada pelo pai de Sr. </w:t>
+      </w:r>
+      <w:proofErr w:type="spellStart"/>
+      <w:r>
+        <w:rPr>
+          <w:sz w:val="26"/>
+          <w:szCs w:val="26"/>
+        </w:rPr>
+        <w:t>Antonio</w:t>
+      </w:r>
+      <w:proofErr w:type="spellEnd"/>
+      <w:r>
+        <w:rPr>
+          <w:sz w:val="26"/>
+          <w:szCs w:val="26"/>
+        </w:rPr>
+        <w:t xml:space="preserve"> </w:t>
+      </w:r>
+      <w:proofErr w:type="spellStart"/>
+      <w:r>
+        <w:rPr>
+          <w:sz w:val="26"/>
+          <w:szCs w:val="26"/>
+        </w:rPr>
+        <w:t>Pelarin</w:t>
+      </w:r>
+      <w:proofErr w:type="spellEnd"/>
+      <w:r>
+        <w:rPr>
+          <w:sz w:val="26"/>
+          <w:szCs w:val="26"/>
+        </w:rPr>
+        <w:t xml:space="preserve"> e junto </w:t>
+      </w:r>
+      <w:proofErr w:type="gramStart"/>
+      <w:r>
+        <w:rPr>
+          <w:sz w:val="26"/>
+          <w:szCs w:val="26"/>
+        </w:rPr>
+        <w:t>à</w:t>
+      </w:r>
+      <w:proofErr w:type="gramEnd"/>
+      <w:r>
+        <w:rPr>
+          <w:sz w:val="26"/>
+          <w:szCs w:val="26"/>
+        </w:rPr>
+        <w:t xml:space="preserve"> ele seu filho Antônio </w:t>
+      </w:r>
+      <w:proofErr w:type="spellStart"/>
+      <w:r>
+        <w:rPr>
+          <w:sz w:val="26"/>
+          <w:szCs w:val="26"/>
+        </w:rPr>
+        <w:t>Pelarin</w:t>
+      </w:r>
+      <w:proofErr w:type="spellEnd"/>
+      <w:r>
+        <w:rPr>
+          <w:sz w:val="26"/>
+          <w:szCs w:val="26"/>
+        </w:rPr>
+        <w:t xml:space="preserve"> Junior, acabou por dar </w:t>
+      </w:r>
+      <w:r>
+        <w:rPr>
+          <w:sz w:val="26"/>
+          <w:szCs w:val="26"/>
+        </w:rPr>
+        <w:t>continuidade ao empreendimento da família, desempenhando as funções de sócio e supervisor dos serviços que a empresa fornece.</w:t>
       </w:r>
     </w:p>
     <w:p>
       <w:pPr>
-        <w:spacing w:after="240" w:before="240" w:lineRule="auto"/>
-        <w:rPr>
-          <w:sz w:val="24"/>
-          <w:szCs w:val="24"/>
+        <w:spacing w:before="240" w:after="240" w:line="360" w:lineRule="auto"/>
+        <w:ind w:firstLine="720"/>
+        <w:rPr>
+          <w:sz w:val="26"/>
+          <w:szCs w:val="26"/>
         </w:rPr>
       </w:pPr>
       <w:r>
         <w:rPr>
-          <w:sz w:val="24"/>
-          <w:szCs w:val="24"/>
-          <w:rtl w:val="0"/>
-        </w:rPr>
-        <w:t xml:space="preserve">Após um processo de linha de montagem, os produtos são devolvidos às empresas contratantes para que deem continuidade ao processo de produção, portanto, finalizando seus respectivos produtos, conforme projetados.  Alguns desses produtos são: Nobreak, sensores de presença, reator eletrônico para lâmpada fluorescente, filtro de linha, placas eletrônicas para máquina de lavar, placas eletrônicas para geladeiras, luminária de LED, e a parte elétrica de colchões massageadores.</w:t>
+          <w:sz w:val="26"/>
+          <w:szCs w:val="26"/>
+        </w:rPr>
+        <w:t>A SIMPLAC atua no mercado de eletrônica há 24 anos, com vendas de componentes eletroeletrônicos e na prestação de serviços terceir</w:t>
+      </w:r>
+      <w:r>
+        <w:rPr>
+          <w:sz w:val="26"/>
+          <w:szCs w:val="26"/>
+        </w:rPr>
+        <w:t>izados para empresas que utilizam sistemas (eletrônicos) na montagem de seus produtos. Serviços esses, dentre os quais podemos citar: montagem de placas e componentes eletrônicos, solda de componentes, testes e embalagens de placas eletrônicas.</w:t>
       </w:r>
     </w:p>
     <w:p>
       <w:pPr>
-        <w:spacing w:after="240" w:before="240" w:lineRule="auto"/>
-        <w:rPr>
-          <w:sz w:val="24"/>
-          <w:szCs w:val="24"/>
+        <w:spacing w:before="240" w:after="240" w:line="360" w:lineRule="auto"/>
+        <w:ind w:firstLine="720"/>
+        <w:rPr>
+          <w:sz w:val="26"/>
+          <w:szCs w:val="26"/>
         </w:rPr>
       </w:pPr>
       <w:r>
         <w:rPr>
-          <w:sz w:val="24"/>
-          <w:szCs w:val="24"/>
-          <w:rtl w:val="0"/>
-        </w:rPr>
-        <w:t xml:space="preserve">Atualmente a SIMPLAC conta com a colaboração de 9 funcionários que executam os serviços e pedidos que a empresa recebe. </w:t>
+          <w:sz w:val="26"/>
+          <w:szCs w:val="26"/>
+        </w:rPr>
+        <w:t>Após o proc</w:t>
+      </w:r>
+      <w:r>
+        <w:rPr>
+          <w:sz w:val="26"/>
+          <w:szCs w:val="26"/>
+        </w:rPr>
+        <w:t xml:space="preserve">esso de linha de montagem, os produtos são devolvidos às empresas contratantes para que deem continuidade ao processo de produção; portanto, finalizando seus respectivos produtos. Alguns deles são: nobreaks, sensores de presença, reatores eletrônicos para </w:t>
+      </w:r>
+      <w:r>
+        <w:rPr>
+          <w:sz w:val="26"/>
+          <w:szCs w:val="26"/>
+        </w:rPr>
+        <w:t>lâmpadas fluorescente, filtros de linha, placas eletrônicas para eletrodomésticos, luminárias de LED e a parte elétrica de colchões massageadores.</w:t>
+      </w:r>
+      <w:r>
+        <w:rPr>
+          <w:sz w:val="26"/>
+          <w:szCs w:val="26"/>
+        </w:rPr>
+        <w:tab/>
       </w:r>
     </w:p>
     <w:p>
       <w:pPr>
-        <w:spacing w:after="240" w:before="240" w:lineRule="auto"/>
-        <w:rPr>
-          <w:sz w:val="24"/>
-          <w:szCs w:val="24"/>
+        <w:spacing w:before="240" w:after="240" w:line="360" w:lineRule="auto"/>
+        <w:ind w:firstLine="720"/>
+        <w:rPr>
+          <w:sz w:val="26"/>
+          <w:szCs w:val="26"/>
         </w:rPr>
       </w:pPr>
       <w:r>
         <w:rPr>
-          <w:sz w:val="24"/>
-          <w:szCs w:val="24"/>
-          <w:rtl w:val="0"/>
-        </w:rPr>
-        <w:t xml:space="preserve">Muitos do componentes que a SIMPLAC utiliza são importados da china,  economicamente mais atraentes, entretanto, de qualidade inferior. Chegando à oxidação em decorrência do tempo de importação da China até o Brasil. Outro ponto a ser tratado, considerando que os produtos nacionais são de melhor qualidade, mas economicamente inviável.</w:t>
+          <w:sz w:val="26"/>
+          <w:szCs w:val="26"/>
+        </w:rPr>
+        <w:t xml:space="preserve">Com o objetivo de agilizar acesso de dados, a SIMPLAC Eletrônica LTDA, viu a necessidade de um sistema onde </w:t>
+      </w:r>
+      <w:r>
+        <w:rPr>
+          <w:sz w:val="26"/>
+          <w:szCs w:val="26"/>
+        </w:rPr>
+        <w:t>pudesse fazer a gestão da produção de forma ágil e prática.</w:t>
       </w:r>
     </w:p>
     <w:p>
       <w:pPr>
-        <w:spacing w:after="240" w:before="240" w:lineRule="auto"/>
-        <w:rPr>
-          <w:sz w:val="24"/>
-          <w:szCs w:val="24"/>
+        <w:spacing w:before="240" w:after="240" w:line="360" w:lineRule="auto"/>
+        <w:ind w:firstLine="720"/>
+        <w:rPr>
+          <w:sz w:val="26"/>
+          <w:szCs w:val="26"/>
         </w:rPr>
       </w:pPr>
       <w:r>
         <w:rPr>
-          <w:sz w:val="24"/>
-          <w:szCs w:val="24"/>
-          <w:rtl w:val="0"/>
-        </w:rPr>
-        <w:t xml:space="preserve">Com o objetivo de agilizar acesso de dados, a SIMPLAC Eletrônica LTDA, se viu necessitada de um sistema onde pudesse fazer a gestão da produção de forma ágil e prática. Juntando as necessidades de nosso aprendizado com as da empresa, pensamos em nos unir para a realização de um sistema onde facilitariam essas funções.</w:t>
+          <w:sz w:val="26"/>
+          <w:szCs w:val="26"/>
+        </w:rPr>
+        <w:lastRenderedPageBreak/>
+        <w:t xml:space="preserve">A ideia inicialmente é a construção de um software que faça a gestão administrativa da empresa, de modo a controlar, </w:t>
+      </w:r>
+      <w:proofErr w:type="spellStart"/>
+      <w:r>
+        <w:rPr>
+          <w:sz w:val="26"/>
+          <w:szCs w:val="26"/>
+        </w:rPr>
+        <w:t>escanear</w:t>
+      </w:r>
+      <w:proofErr w:type="spellEnd"/>
+      <w:r>
+        <w:rPr>
+          <w:sz w:val="26"/>
+          <w:szCs w:val="26"/>
+        </w:rPr>
+        <w:t>, obter e gerar informações que facilitem e garantam não apenas a admin</w:t>
+      </w:r>
+      <w:r>
+        <w:rPr>
+          <w:sz w:val="26"/>
+          <w:szCs w:val="26"/>
+        </w:rPr>
+        <w:t>istração geral do negócio, mas também a pr</w:t>
+      </w:r>
+      <w:bookmarkStart w:id="2" w:name="_GoBack"/>
+      <w:bookmarkEnd w:id="2"/>
+      <w:r>
+        <w:rPr>
+          <w:sz w:val="26"/>
+          <w:szCs w:val="26"/>
+        </w:rPr>
+        <w:t>ojeção dos ganhos visando o lucro e a qualidade dos serviços já executados.</w:t>
       </w:r>
     </w:p>
     <w:p>
       <w:pPr>
-        <w:spacing w:after="240" w:before="240" w:lineRule="auto"/>
-        <w:rPr>
-          <w:sz w:val="24"/>
-          <w:szCs w:val="24"/>
+        <w:spacing w:before="240" w:after="240" w:line="360" w:lineRule="auto"/>
+        <w:ind w:firstLine="720"/>
+        <w:rPr>
+          <w:sz w:val="26"/>
+          <w:szCs w:val="26"/>
         </w:rPr>
       </w:pPr>
       <w:r>
         <w:rPr>
-          <w:sz w:val="24"/>
-          <w:szCs w:val="24"/>
-          <w:rtl w:val="0"/>
-        </w:rPr>
-        <w:t xml:space="preserve">Com isso, inicialmente a ideia é a construção de um software que faça a gestão administrativa da empresa, de modo a controlar, escanear, obter e gerar informações que facilitem e garantam não apenas a administração geral do negócio, mas também a projeção dos ganhos visando o lucro e a qualidade dos serviços já executados.</w:t>
+          <w:sz w:val="26"/>
+          <w:szCs w:val="26"/>
+        </w:rPr>
+        <w:t>Dessa maneira a utilização do software irá trazer praticidade e agilidade na execução das tarefas.</w:t>
       </w:r>
     </w:p>
     <w:p>
       <w:pPr>
-        <w:rPr/>
+        <w:rPr>
+          <w:sz w:val="26"/>
+          <w:szCs w:val="26"/>
+        </w:rPr>
       </w:pPr>
-      <w:r>
-        <w:rPr>
-          <w:rtl w:val="0"/>
-        </w:rPr>
-      </w:r>
     </w:p>
     <w:sectPr>
-      <w:pgSz w:h="16834" w:w="11909"/>
-      <w:pgMar w:bottom="1440" w:top="1440" w:left="1440" w:right="1440" w:header="720" w:footer="720"/>
+      <w:pgSz w:w="11909" w:h="16834"/>
+      <w:pgMar w:top="1440" w:right="1440" w:bottom="1440" w:left="1440" w:header="720" w:footer="720" w:gutter="0"/>
       <w:pgNumType w:start="1"/>
+      <w:cols w:space="720"/>
     </w:sectPr>
   </w:body>
 </w:document>
 </file>
 
-<file path=word/numbering.xml><?xml version="1.0" encoding="utf-8"?>
-<w:numbering xmlns:mc="http://schemas.openxmlformats.org/markup-compatibility/2006" xmlns:o="urn:schemas-microsoft-com:office:office" xmlns:r="http://schemas.openxmlformats.org/officeDocument/2006/relationships" xmlns:m="http://schemas.openxmlformats.org/officeDocument/2006/math" xmlns:v="urn:schemas-microsoft-com:vml" xmlns:wp="http://schemas.openxmlformats.org/drawingml/2006/wordprocessingDrawing" xmlns:w10="urn:schemas-microsoft-com:office:word" xmlns:w="http://schemas.openxmlformats.org/wordprocessingml/2006/main" xmlns:wne="http://schemas.microsoft.com/office/word/2006/wordml" xmlns:sl="http://schemas.openxmlformats.org/schemaLibrary/2006/main" xmlns:a="http://schemas.openxmlformats.org/drawingml/2006/main" xmlns:pic="http://schemas.openxmlformats.org/drawingml/2006/picture" xmlns:c="http://schemas.openxmlformats.org/drawingml/2006/chart" xmlns:lc="http://schemas.openxmlformats.org/drawingml/2006/lockedCanvas" xmlns:dgm="http://schemas.openxmlformats.org/drawingml/2006/diagram" xmlns:wps="http://schemas.microsoft.com/office/word/2010/wordprocessingShape" xmlns:wpg="http://schemas.microsoft.com/office/word/2010/wordprocessingGroup" xmlns:w14="http://schemas.microsoft.com/office/word/2010/wordml" xmlns:w15="http://schemas.microsoft.com/office/word/2012/wordml"/>
-</file>
-
 <file path=word/styles.xml><?xml version="1.0" encoding="utf-8"?>
-<w:styles xmlns:mc="http://schemas.openxmlformats.org/markup-compatibility/2006" xmlns:o="urn:schemas-microsoft-com:office:office" xmlns:r="http://schemas.openxmlformats.org/officeDocument/2006/relationships" xmlns:m="http://schemas.openxmlformats.org/officeDocument/2006/math" xmlns:v="urn:schemas-microsoft-com:vml" xmlns:wp="http://schemas.openxmlformats.org/drawingml/2006/wordprocessingDrawing" xmlns:w10="urn:schemas-microsoft-com:office:word" xmlns:w="http://schemas.openxmlformats.org/wordprocessingml/2006/main" xmlns:wne="http://schemas.microsoft.com/office/word/2006/wordml" xmlns:sl="http://schemas.openxmlformats.org/schemaLibrary/2006/main" xmlns:a="http://schemas.openxmlformats.org/drawingml/2006/main" xmlns:pic="http://schemas.openxmlformats.org/drawingml/2006/picture" xmlns:c="http://schemas.openxmlformats.org/drawingml/2006/chart" xmlns:lc="http://schemas.openxmlformats.org/drawingml/2006/lockedCanvas" xmlns:dgm="http://schemas.openxmlformats.org/drawingml/2006/diagram" xmlns:wps="http://schemas.microsoft.com/office/word/2010/wordprocessingShape" xmlns:wpg="http://schemas.microsoft.com/office/word/2010/wordprocessingGroup" xmlns:w14="http://schemas.microsoft.com/office/word/2010/wordml" xmlns:w15="http://schemas.microsoft.com/office/word/2012/wordml">
+<w:styles xmlns:mc="http://schemas.openxmlformats.org/markup-compatibility/2006" xmlns:r="http://schemas.openxmlformats.org/officeDocument/2006/relationships" xmlns:w="http://schemas.openxmlformats.org/wordprocessingml/2006/main" xmlns:w14="http://schemas.microsoft.com/office/word/2010/wordml" xmlns:w15="http://schemas.microsoft.com/office/word/2012/wordml" xmlns:w16cex="http://schemas.microsoft.com/office/word/2018/wordml/cex" xmlns:w16cid="http://schemas.microsoft.com/office/word/2016/wordml/cid" xmlns:w16="http://schemas.microsoft.com/office/word/2018/wordml" xmlns:w16se="http://schemas.microsoft.com/office/word/2015/wordml/symex" mc:Ignorable="w14 w15 w16se w16cid w16 w16cex">
   <w:docDefaults>
     <w:rPrDefault>
       <w:rPr>
-        <w:rFonts w:ascii="Arial" w:cs="Arial" w:eastAsia="Arial" w:hAnsi="Arial"/>
+        <w:rFonts w:ascii="Arial" w:eastAsia="Arial" w:hAnsi="Arial" w:cs="Arial"/>
         <w:sz w:val="22"/>
         <w:szCs w:val="22"/>
-        <w:lang w:val="pt_BR"/>
+        <w:lang w:val="pt-BR" w:eastAsia="en-US" w:bidi="ar-SA"/>
       </w:rPr>
     </w:rPrDefault>
     <w:pPrDefault>
@@ -224,20 +382,399 @@
       </w:pPr>
     </w:pPrDefault>
   </w:docDefaults>
-  <w:style w:type="paragraph" w:styleId="Normal" w:default="1">
-    <w:name w:val="normal"/>
-  </w:style>
-  <w:style w:type="table" w:styleId="TableNormal" w:default="1">
-    <w:name w:val="Table Normal"/>
+  <w:latentStyles w:defLockedState="0" w:defUIPriority="99" w:defSemiHidden="0" w:defUnhideWhenUsed="0" w:defQFormat="0" w:count="376">
+    <w:lsdException w:name="Normal" w:uiPriority="0" w:qFormat="1"/>
+    <w:lsdException w:name="heading 1" w:uiPriority="9" w:qFormat="1"/>
+    <w:lsdException w:name="heading 2" w:semiHidden="1" w:uiPriority="9" w:unhideWhenUsed="1" w:qFormat="1"/>
+    <w:lsdException w:name="heading 3" w:semiHidden="1" w:uiPriority="9" w:unhideWhenUsed="1" w:qFormat="1"/>
+    <w:lsdException w:name="heading 4" w:semiHidden="1" w:uiPriority="9" w:unhideWhenUsed="1" w:qFormat="1"/>
+    <w:lsdException w:name="heading 5" w:semiHidden="1" w:uiPriority="9" w:unhideWhenUsed="1" w:qFormat="1"/>
+    <w:lsdException w:name="heading 6" w:semiHidden="1" w:uiPriority="9" w:unhideWhenUsed="1" w:qFormat="1"/>
+    <w:lsdException w:name="heading 7" w:semiHidden="1" w:uiPriority="9" w:unhideWhenUsed="1" w:qFormat="1"/>
+    <w:lsdException w:name="heading 8" w:semiHidden="1" w:uiPriority="9" w:unhideWhenUsed="1" w:qFormat="1"/>
+    <w:lsdException w:name="heading 9" w:semiHidden="1" w:uiPriority="9" w:unhideWhenUsed="1" w:qFormat="1"/>
+    <w:lsdException w:name="index 1" w:semiHidden="1" w:unhideWhenUsed="1"/>
+    <w:lsdException w:name="index 2" w:semiHidden="1" w:unhideWhenUsed="1"/>
+    <w:lsdException w:name="index 3" w:semiHidden="1" w:unhideWhenUsed="1"/>
+    <w:lsdException w:name="index 4" w:semiHidden="1" w:unhideWhenUsed="1"/>
+    <w:lsdException w:name="index 5" w:semiHidden="1" w:unhideWhenUsed="1"/>
+    <w:lsdException w:name="index 6" w:semiHidden="1" w:unhideWhenUsed="1"/>
+    <w:lsdException w:name="index 7" w:semiHidden="1" w:unhideWhenUsed="1"/>
+    <w:lsdException w:name="index 8" w:semiHidden="1" w:unhideWhenUsed="1"/>
+    <w:lsdException w:name="index 9" w:semiHidden="1" w:unhideWhenUsed="1"/>
+    <w:lsdException w:name="toc 1" w:semiHidden="1" w:uiPriority="39" w:unhideWhenUsed="1"/>
+    <w:lsdException w:name="toc 2" w:semiHidden="1" w:uiPriority="39" w:unhideWhenUsed="1"/>
+    <w:lsdException w:name="toc 3" w:semiHidden="1" w:uiPriority="39" w:unhideWhenUsed="1"/>
+    <w:lsdException w:name="toc 4" w:semiHidden="1" w:uiPriority="39" w:unhideWhenUsed="1"/>
+    <w:lsdException w:name="toc 5" w:semiHidden="1" w:uiPriority="39" w:unhideWhenUsed="1"/>
+    <w:lsdException w:name="toc 6" w:semiHidden="1" w:uiPriority="39" w:unhideWhenUsed="1"/>
+    <w:lsdException w:name="toc 7" w:semiHidden="1" w:uiPriority="39" w:unhideWhenUsed="1"/>
+    <w:lsdException w:name="toc 8" w:semiHidden="1" w:uiPriority="39" w:unhideWhenUsed="1"/>
+    <w:lsdException w:name="toc 9" w:semiHidden="1" w:uiPriority="39" w:unhideWhenUsed="1"/>
+    <w:lsdException w:name="Normal Indent" w:semiHidden="1" w:unhideWhenUsed="1"/>
+    <w:lsdException w:name="footnote text" w:semiHidden="1" w:unhideWhenUsed="1"/>
+    <w:lsdException w:name="annotation text" w:semiHidden="1" w:unhideWhenUsed="1"/>
+    <w:lsdException w:name="header" w:semiHidden="1" w:unhideWhenUsed="1"/>
+    <w:lsdException w:name="footer" w:semiHidden="1" w:unhideWhenUsed="1"/>
+    <w:lsdException w:name="index heading" w:semiHidden="1" w:unhideWhenUsed="1"/>
+    <w:lsdException w:name="caption" w:semiHidden="1" w:uiPriority="35" w:unhideWhenUsed="1" w:qFormat="1"/>
+    <w:lsdException w:name="table of figures" w:semiHidden="1" w:unhideWhenUsed="1"/>
+    <w:lsdException w:name="envelope address" w:semiHidden="1" w:unhideWhenUsed="1"/>
+    <w:lsdException w:name="envelope return" w:semiHidden="1" w:unhideWhenUsed="1"/>
+    <w:lsdException w:name="footnote reference" w:semiHidden="1" w:unhideWhenUsed="1"/>
+    <w:lsdException w:name="annotation reference" w:semiHidden="1" w:unhideWhenUsed="1"/>
+    <w:lsdException w:name="line number" w:semiHidden="1" w:unhideWhenUsed="1"/>
+    <w:lsdException w:name="page number" w:semiHidden="1" w:unhideWhenUsed="1"/>
+    <w:lsdException w:name="endnote reference" w:semiHidden="1" w:unhideWhenUsed="1"/>
+    <w:lsdException w:name="endnote text" w:semiHidden="1" w:unhideWhenUsed="1"/>
+    <w:lsdException w:name="table of authorities" w:semiHidden="1" w:unhideWhenUsed="1"/>
+    <w:lsdException w:name="macro" w:semiHidden="1" w:unhideWhenUsed="1"/>
+    <w:lsdException w:name="toa heading" w:semiHidden="1" w:unhideWhenUsed="1"/>
+    <w:lsdException w:name="List" w:semiHidden="1" w:unhideWhenUsed="1"/>
+    <w:lsdException w:name="List Bullet" w:semiHidden="1" w:unhideWhenUsed="1"/>
+    <w:lsdException w:name="List Number" w:semiHidden="1" w:unhideWhenUsed="1"/>
+    <w:lsdException w:name="List 2" w:semiHidden="1" w:unhideWhenUsed="1"/>
+    <w:lsdException w:name="List 3" w:semiHidden="1" w:unhideWhenUsed="1"/>
+    <w:lsdException w:name="List 4" w:semiHidden="1" w:unhideWhenUsed="1"/>
+    <w:lsdException w:name="List 5" w:semiHidden="1" w:unhideWhenUsed="1"/>
+    <w:lsdException w:name="List Bullet 2" w:semiHidden="1" w:unhideWhenUsed="1"/>
+    <w:lsdException w:name="List Bullet 3" w:semiHidden="1" w:unhideWhenUsed="1"/>
+    <w:lsdException w:name="List Bullet 4" w:semiHidden="1" w:unhideWhenUsed="1"/>
+    <w:lsdException w:name="List Bullet 5" w:semiHidden="1" w:unhideWhenUsed="1"/>
+    <w:lsdException w:name="List Number 2" w:semiHidden="1" w:unhideWhenUsed="1"/>
+    <w:lsdException w:name="List Number 3" w:semiHidden="1" w:unhideWhenUsed="1"/>
+    <w:lsdException w:name="List Number 4" w:semiHidden="1" w:unhideWhenUsed="1"/>
+    <w:lsdException w:name="List Number 5" w:semiHidden="1" w:unhideWhenUsed="1"/>
+    <w:lsdException w:name="Title" w:uiPriority="10" w:qFormat="1"/>
+    <w:lsdException w:name="Closing" w:semiHidden="1" w:unhideWhenUsed="1"/>
+    <w:lsdException w:name="Signature" w:semiHidden="1" w:unhideWhenUsed="1"/>
+    <w:lsdException w:name="Default Paragraph Font" w:semiHidden="1" w:uiPriority="1" w:unhideWhenUsed="1"/>
+    <w:lsdException w:name="Body Text" w:semiHidden="1" w:unhideWhenUsed="1"/>
+    <w:lsdException w:name="Body Text Indent" w:semiHidden="1" w:unhideWhenUsed="1"/>
+    <w:lsdException w:name="List Continue" w:semiHidden="1" w:unhideWhenUsed="1"/>
+    <w:lsdException w:name="List Continue 2" w:semiHidden="1" w:unhideWhenUsed="1"/>
+    <w:lsdException w:name="List Continue 3" w:semiHidden="1" w:unhideWhenUsed="1"/>
+    <w:lsdException w:name="List Continue 4" w:semiHidden="1" w:unhideWhenUsed="1"/>
+    <w:lsdException w:name="List Continue 5" w:semiHidden="1" w:unhideWhenUsed="1"/>
+    <w:lsdException w:name="Message Header" w:semiHidden="1" w:unhideWhenUsed="1"/>
+    <w:lsdException w:name="Subtitle" w:uiPriority="11" w:qFormat="1"/>
+    <w:lsdException w:name="Salutation" w:semiHidden="1" w:unhideWhenUsed="1"/>
+    <w:lsdException w:name="Date" w:semiHidden="1" w:unhideWhenUsed="1"/>
+    <w:lsdException w:name="Body Text First Indent" w:semiHidden="1" w:unhideWhenUsed="1"/>
+    <w:lsdException w:name="Body Text First Indent 2" w:semiHidden="1" w:unhideWhenUsed="1"/>
+    <w:lsdException w:name="Note Heading" w:semiHidden="1" w:unhideWhenUsed="1"/>
+    <w:lsdException w:name="Body Text 2" w:semiHidden="1" w:unhideWhenUsed="1"/>
+    <w:lsdException w:name="Body Text 3" w:semiHidden="1" w:unhideWhenUsed="1"/>
+    <w:lsdException w:name="Body Text Indent 2" w:semiHidden="1" w:unhideWhenUsed="1"/>
+    <w:lsdException w:name="Body Text Indent 3" w:semiHidden="1" w:unhideWhenUsed="1"/>
+    <w:lsdException w:name="Block Text" w:semiHidden="1" w:unhideWhenUsed="1"/>
+    <w:lsdException w:name="Hyperlink" w:semiHidden="1" w:unhideWhenUsed="1"/>
+    <w:lsdException w:name="FollowedHyperlink" w:semiHidden="1" w:unhideWhenUsed="1"/>
+    <w:lsdException w:name="Strong" w:uiPriority="22" w:qFormat="1"/>
+    <w:lsdException w:name="Emphasis" w:uiPriority="20" w:qFormat="1"/>
+    <w:lsdException w:name="Document Map" w:semiHidden="1" w:unhideWhenUsed="1"/>
+    <w:lsdException w:name="Plain Text" w:semiHidden="1" w:unhideWhenUsed="1"/>
+    <w:lsdException w:name="E-mail Signature" w:semiHidden="1" w:unhideWhenUsed="1"/>
+    <w:lsdException w:name="HTML Top of Form" w:semiHidden="1" w:unhideWhenUsed="1"/>
+    <w:lsdException w:name="HTML Bottom of Form" w:semiHidden="1" w:unhideWhenUsed="1"/>
+    <w:lsdException w:name="Normal (Web)" w:semiHidden="1" w:unhideWhenUsed="1"/>
+    <w:lsdException w:name="HTML Acronym" w:semiHidden="1" w:unhideWhenUsed="1"/>
+    <w:lsdException w:name="HTML Address" w:semiHidden="1" w:unhideWhenUsed="1"/>
+    <w:lsdException w:name="HTML Cite" w:semiHidden="1" w:unhideWhenUsed="1"/>
+    <w:lsdException w:name="HTML Code" w:semiHidden="1" w:unhideWhenUsed="1"/>
+    <w:lsdException w:name="HTML Definition" w:semiHidden="1" w:unhideWhenUsed="1"/>
+    <w:lsdException w:name="HTML Keyboard" w:semiHidden="1" w:unhideWhenUsed="1"/>
+    <w:lsdException w:name="HTML Preformatted" w:semiHidden="1" w:unhideWhenUsed="1"/>
+    <w:lsdException w:name="HTML Sample" w:semiHidden="1" w:unhideWhenUsed="1"/>
+    <w:lsdException w:name="HTML Typewriter" w:semiHidden="1" w:unhideWhenUsed="1"/>
+    <w:lsdException w:name="HTML Variable" w:semiHidden="1" w:unhideWhenUsed="1"/>
+    <w:lsdException w:name="Normal Table" w:semiHidden="1" w:unhideWhenUsed="1"/>
+    <w:lsdException w:name="annotation subject" w:semiHidden="1" w:unhideWhenUsed="1"/>
+    <w:lsdException w:name="No List" w:semiHidden="1" w:unhideWhenUsed="1"/>
+    <w:lsdException w:name="Outline List 1" w:semiHidden="1" w:unhideWhenUsed="1"/>
+    <w:lsdException w:name="Outline List 2" w:semiHidden="1" w:unhideWhenUsed="1"/>
+    <w:lsdException w:name="Outline List 3" w:semiHidden="1" w:unhideWhenUsed="1"/>
+    <w:lsdException w:name="Table Simple 1" w:semiHidden="1" w:unhideWhenUsed="1"/>
+    <w:lsdException w:name="Table Simple 2" w:semiHidden="1" w:unhideWhenUsed="1"/>
+    <w:lsdException w:name="Table Simple 3" w:semiHidden="1" w:unhideWhenUsed="1"/>
+    <w:lsdException w:name="Table Classic 1" w:semiHidden="1" w:unhideWhenUsed="1"/>
+    <w:lsdException w:name="Table Classic 2" w:semiHidden="1" w:unhideWhenUsed="1"/>
+    <w:lsdException w:name="Table Classic 3" w:semiHidden="1" w:unhideWhenUsed="1"/>
+    <w:lsdException w:name="Table Classic 4" w:semiHidden="1" w:unhideWhenUsed="1"/>
+    <w:lsdException w:name="Table Colorful 1" w:semiHidden="1" w:unhideWhenUsed="1"/>
+    <w:lsdException w:name="Table Colorful 2" w:semiHidden="1" w:unhideWhenUsed="1"/>
+    <w:lsdException w:name="Table Colorful 3" w:semiHidden="1" w:unhideWhenUsed="1"/>
+    <w:lsdException w:name="Table Columns 1" w:semiHidden="1" w:unhideWhenUsed="1"/>
+    <w:lsdException w:name="Table Columns 2" w:semiHidden="1" w:unhideWhenUsed="1"/>
+    <w:lsdException w:name="Table Columns 3" w:semiHidden="1" w:unhideWhenUsed="1"/>
+    <w:lsdException w:name="Table Columns 4" w:semiHidden="1" w:unhideWhenUsed="1"/>
+    <w:lsdException w:name="Table Columns 5" w:semiHidden="1" w:unhideWhenUsed="1"/>
+    <w:lsdException w:name="Table Grid 1" w:semiHidden="1" w:unhideWhenUsed="1"/>
+    <w:lsdException w:name="Table Grid 2" w:semiHidden="1" w:unhideWhenUsed="1"/>
+    <w:lsdException w:name="Table Grid 3" w:semiHidden="1" w:unhideWhenUsed="1"/>
+    <w:lsdException w:name="Table Grid 4" w:semiHidden="1" w:unhideWhenUsed="1"/>
+    <w:lsdException w:name="Table Grid 5" w:semiHidden="1" w:unhideWhenUsed="1"/>
+    <w:lsdException w:name="Table Grid 6" w:semiHidden="1" w:unhideWhenUsed="1"/>
+    <w:lsdException w:name="Table Grid 7" w:semiHidden="1" w:unhideWhenUsed="1"/>
+    <w:lsdException w:name="Table Grid 8" w:semiHidden="1" w:unhideWhenUsed="1"/>
+    <w:lsdException w:name="Table List 1" w:semiHidden="1" w:unhideWhenUsed="1"/>
+    <w:lsdException w:name="Table List 2" w:semiHidden="1" w:unhideWhenUsed="1"/>
+    <w:lsdException w:name="Table List 3" w:semiHidden="1" w:unhideWhenUsed="1"/>
+    <w:lsdException w:name="Table List 4" w:semiHidden="1" w:unhideWhenUsed="1"/>
+    <w:lsdException w:name="Table List 5" w:semiHidden="1" w:unhideWhenUsed="1"/>
+    <w:lsdException w:name="Table List 6" w:semiHidden="1" w:unhideWhenUsed="1"/>
+    <w:lsdException w:name="Table List 7" w:semiHidden="1" w:unhideWhenUsed="1"/>
+    <w:lsdException w:name="Table List 8" w:semiHidden="1" w:unhideWhenUsed="1"/>
+    <w:lsdException w:name="Table 3D effects 1" w:semiHidden="1" w:unhideWhenUsed="1"/>
+    <w:lsdException w:name="Table 3D effects 2" w:semiHidden="1" w:unhideWhenUsed="1"/>
+    <w:lsdException w:name="Table 3D effects 3" w:semiHidden="1" w:unhideWhenUsed="1"/>
+    <w:lsdException w:name="Table Contemporary" w:semiHidden="1" w:unhideWhenUsed="1"/>
+    <w:lsdException w:name="Table Elegant" w:semiHidden="1" w:unhideWhenUsed="1"/>
+    <w:lsdException w:name="Table Professional" w:semiHidden="1" w:unhideWhenUsed="1"/>
+    <w:lsdException w:name="Table Subtle 1" w:semiHidden="1" w:unhideWhenUsed="1"/>
+    <w:lsdException w:name="Table Subtle 2" w:semiHidden="1" w:unhideWhenUsed="1"/>
+    <w:lsdException w:name="Table Web 1" w:semiHidden="1" w:unhideWhenUsed="1"/>
+    <w:lsdException w:name="Table Web 2" w:semiHidden="1" w:unhideWhenUsed="1"/>
+    <w:lsdException w:name="Table Web 3" w:semiHidden="1" w:unhideWhenUsed="1"/>
+    <w:lsdException w:name="Balloon Text" w:semiHidden="1" w:unhideWhenUsed="1"/>
+    <w:lsdException w:name="Table Grid" w:uiPriority="39"/>
+    <w:lsdException w:name="Table Theme" w:semiHidden="1" w:unhideWhenUsed="1"/>
+    <w:lsdException w:name="Placeholder Text" w:semiHidden="1"/>
+    <w:lsdException w:name="No Spacing" w:uiPriority="1" w:qFormat="1"/>
+    <w:lsdException w:name="Light Shading" w:uiPriority="60"/>
+    <w:lsdException w:name="Light List" w:uiPriority="61"/>
+    <w:lsdException w:name="Light Grid" w:uiPriority="62"/>
+    <w:lsdException w:name="Medium Shading 1" w:uiPriority="63"/>
+    <w:lsdException w:name="Medium Shading 2" w:uiPriority="64"/>
+    <w:lsdException w:name="Medium List 1" w:uiPriority="65"/>
+    <w:lsdException w:name="Medium List 2" w:uiPriority="66"/>
+    <w:lsdException w:name="Medium Grid 1" w:uiPriority="67"/>
+    <w:lsdException w:name="Medium Grid 2" w:uiPriority="68"/>
+    <w:lsdException w:name="Medium Grid 3" w:uiPriority="69"/>
+    <w:lsdException w:name="Dark List" w:uiPriority="70"/>
+    <w:lsdException w:name="Colorful Shading" w:uiPriority="71"/>
+    <w:lsdException w:name="Colorful List" w:uiPriority="72"/>
+    <w:lsdException w:name="Colorful Grid" w:uiPriority="73"/>
+    <w:lsdException w:name="Light Shading Accent 1" w:uiPriority="60"/>
+    <w:lsdException w:name="Light List Accent 1" w:uiPriority="61"/>
+    <w:lsdException w:name="Light Grid Accent 1" w:uiPriority="62"/>
+    <w:lsdException w:name="Medium Shading 1 Accent 1" w:uiPriority="63"/>
+    <w:lsdException w:name="Medium Shading 2 Accent 1" w:uiPriority="64"/>
+    <w:lsdException w:name="Medium List 1 Accent 1" w:uiPriority="65"/>
+    <w:lsdException w:name="Revision" w:semiHidden="1"/>
+    <w:lsdException w:name="List Paragraph" w:uiPriority="34" w:qFormat="1"/>
+    <w:lsdException w:name="Quote" w:uiPriority="29" w:qFormat="1"/>
+    <w:lsdException w:name="Intense Quote" w:uiPriority="30" w:qFormat="1"/>
+    <w:lsdException w:name="Medium List 2 Accent 1" w:uiPriority="66"/>
+    <w:lsdException w:name="Medium Grid 1 Accent 1" w:uiPriority="67"/>
+    <w:lsdException w:name="Medium Grid 2 Accent 1" w:uiPriority="68"/>
+    <w:lsdException w:name="Medium Grid 3 Accent 1" w:uiPriority="69"/>
+    <w:lsdException w:name="Dark List Accent 1" w:uiPriority="70"/>
+    <w:lsdException w:name="Colorful Shading Accent 1" w:uiPriority="71"/>
+    <w:lsdException w:name="Colorful List Accent 1" w:uiPriority="72"/>
+    <w:lsdException w:name="Colorful Grid Accent 1" w:uiPriority="73"/>
+    <w:lsdException w:name="Light Shading Accent 2" w:uiPriority="60"/>
+    <w:lsdException w:name="Light List Accent 2" w:uiPriority="61"/>
+    <w:lsdException w:name="Light Grid Accent 2" w:uiPriority="62"/>
+    <w:lsdException w:name="Medium Shading 1 Accent 2" w:uiPriority="63"/>
+    <w:lsdException w:name="Medium Shading 2 Accent 2" w:uiPriority="64"/>
+    <w:lsdException w:name="Medium List 1 Accent 2" w:uiPriority="65"/>
+    <w:lsdException w:name="Medium List 2 Accent 2" w:uiPriority="66"/>
+    <w:lsdException w:name="Medium Grid 1 Accent 2" w:uiPriority="67"/>
+    <w:lsdException w:name="Medium Grid 2 Accent 2" w:uiPriority="68"/>
+    <w:lsdException w:name="Medium Grid 3 Accent 2" w:uiPriority="69"/>
+    <w:lsdException w:name="Dark List Accent 2" w:uiPriority="70"/>
+    <w:lsdException w:name="Colorful Shading Accent 2" w:uiPriority="71"/>
+    <w:lsdException w:name="Colorful List Accent 2" w:uiPriority="72"/>
+    <w:lsdException w:name="Colorful Grid Accent 2" w:uiPriority="73"/>
+    <w:lsdException w:name="Light Shading Accent 3" w:uiPriority="60"/>
+    <w:lsdException w:name="Light List Accent 3" w:uiPriority="61"/>
+    <w:lsdException w:name="Light Grid Accent 3" w:uiPriority="62"/>
+    <w:lsdException w:name="Medium Shading 1 Accent 3" w:uiPriority="63"/>
+    <w:lsdException w:name="Medium Shading 2 Accent 3" w:uiPriority="64"/>
+    <w:lsdException w:name="Medium List 1 Accent 3" w:uiPriority="65"/>
+    <w:lsdException w:name="Medium List 2 Accent 3" w:uiPriority="66"/>
+    <w:lsdException w:name="Medium Grid 1 Accent 3" w:uiPriority="67"/>
+    <w:lsdException w:name="Medium Grid 2 Accent 3" w:uiPriority="68"/>
+    <w:lsdException w:name="Medium Grid 3 Accent 3" w:uiPriority="69"/>
+    <w:lsdException w:name="Dark List Accent 3" w:uiPriority="70"/>
+    <w:lsdException w:name="Colorful Shading Accent 3" w:uiPriority="71"/>
+    <w:lsdException w:name="Colorful List Accent 3" w:uiPriority="72"/>
+    <w:lsdException w:name="Colorful Grid Accent 3" w:uiPriority="73"/>
+    <w:lsdException w:name="Light Shading Accent 4" w:uiPriority="60"/>
+    <w:lsdException w:name="Light List Accent 4" w:uiPriority="61"/>
+    <w:lsdException w:name="Light Grid Accent 4" w:uiPriority="62"/>
+    <w:lsdException w:name="Medium Shading 1 Accent 4" w:uiPriority="63"/>
+    <w:lsdException w:name="Medium Shading 2 Accent 4" w:uiPriority="64"/>
+    <w:lsdException w:name="Medium List 1 Accent 4" w:uiPriority="65"/>
+    <w:lsdException w:name="Medium List 2 Accent 4" w:uiPriority="66"/>
+    <w:lsdException w:name="Medium Grid 1 Accent 4" w:uiPriority="67"/>
+    <w:lsdException w:name="Medium Grid 2 Accent 4" w:uiPriority="68"/>
+    <w:lsdException w:name="Medium Grid 3 Accent 4" w:uiPriority="69"/>
+    <w:lsdException w:name="Dark List Accent 4" w:uiPriority="70"/>
+    <w:lsdException w:name="Colorful Shading Accent 4" w:uiPriority="71"/>
+    <w:lsdException w:name="Colorful List Accent 4" w:uiPriority="72"/>
+    <w:lsdException w:name="Colorful Grid Accent 4" w:uiPriority="73"/>
+    <w:lsdException w:name="Light Shading Accent 5" w:uiPriority="60"/>
+    <w:lsdException w:name="Light List Accent 5" w:uiPriority="61"/>
+    <w:lsdException w:name="Light Grid Accent 5" w:uiPriority="62"/>
+    <w:lsdException w:name="Medium Shading 1 Accent 5" w:uiPriority="63"/>
+    <w:lsdException w:name="Medium Shading 2 Accent 5" w:uiPriority="64"/>
+    <w:lsdException w:name="Medium List 1 Accent 5" w:uiPriority="65"/>
+    <w:lsdException w:name="Medium List 2 Accent 5" w:uiPriority="66"/>
+    <w:lsdException w:name="Medium Grid 1 Accent 5" w:uiPriority="67"/>
+    <w:lsdException w:name="Medium Grid 2 Accent 5" w:uiPriority="68"/>
+    <w:lsdException w:name="Medium Grid 3 Accent 5" w:uiPriority="69"/>
+    <w:lsdException w:name="Dark List Accent 5" w:uiPriority="70"/>
+    <w:lsdException w:name="Colorful Shading Accent 5" w:uiPriority="71"/>
+    <w:lsdException w:name="Colorful List Accent 5" w:uiPriority="72"/>
+    <w:lsdException w:name="Colorful Grid Accent 5" w:uiPriority="73"/>
+    <w:lsdException w:name="Light Shading Accent 6" w:uiPriority="60"/>
+    <w:lsdException w:name="Light List Accent 6" w:uiPriority="61"/>
+    <w:lsdException w:name="Light Grid Accent 6" w:uiPriority="62"/>
+    <w:lsdException w:name="Medium Shading 1 Accent 6" w:uiPriority="63"/>
+    <w:lsdException w:name="Medium Shading 2 Accent 6" w:uiPriority="64"/>
+    <w:lsdException w:name="Medium List 1 Accent 6" w:uiPriority="65"/>
+    <w:lsdException w:name="Medium List 2 Accent 6" w:uiPriority="66"/>
+    <w:lsdException w:name="Medium Grid 1 Accent 6" w:uiPriority="67"/>
+    <w:lsdException w:name="Medium Grid 2 Accent 6" w:uiPriority="68"/>
+    <w:lsdException w:name="Medium Grid 3 Accent 6" w:uiPriority="69"/>
+    <w:lsdException w:name="Dark List Accent 6" w:uiPriority="70"/>
+    <w:lsdException w:name="Colorful Shading Accent 6" w:uiPriority="71"/>
+    <w:lsdException w:name="Colorful List Accent 6" w:uiPriority="72"/>
+    <w:lsdException w:name="Colorful Grid Accent 6" w:uiPriority="73"/>
+    <w:lsdException w:name="Subtle Emphasis" w:uiPriority="19" w:qFormat="1"/>
+    <w:lsdException w:name="Intense Emphasis" w:uiPriority="21" w:qFormat="1"/>
+    <w:lsdException w:name="Subtle Reference" w:uiPriority="31" w:qFormat="1"/>
+    <w:lsdException w:name="Intense Reference" w:uiPriority="32" w:qFormat="1"/>
+    <w:lsdException w:name="Book Title" w:uiPriority="33" w:qFormat="1"/>
+    <w:lsdException w:name="Bibliography" w:semiHidden="1" w:uiPriority="37" w:unhideWhenUsed="1"/>
+    <w:lsdException w:name="TOC Heading" w:semiHidden="1" w:uiPriority="39" w:unhideWhenUsed="1" w:qFormat="1"/>
+    <w:lsdException w:name="Plain Table 1" w:uiPriority="41"/>
+    <w:lsdException w:name="Plain Table 2" w:uiPriority="42"/>
+    <w:lsdException w:name="Plain Table 3" w:uiPriority="43"/>
+    <w:lsdException w:name="Plain Table 4" w:uiPriority="44"/>
+    <w:lsdException w:name="Plain Table 5" w:uiPriority="45"/>
+    <w:lsdException w:name="Grid Table Light" w:uiPriority="40"/>
+    <w:lsdException w:name="Grid Table 1 Light" w:uiPriority="46"/>
+    <w:lsdException w:name="Grid Table 2" w:uiPriority="47"/>
+    <w:lsdException w:name="Grid Table 3" w:uiPriority="48"/>
+    <w:lsdException w:name="Grid Table 4" w:uiPriority="49"/>
+    <w:lsdException w:name="Grid Table 5 Dark" w:uiPriority="50"/>
+    <w:lsdException w:name="Grid Table 6 Colorful" w:uiPriority="51"/>
+    <w:lsdException w:name="Grid Table 7 Colorful" w:uiPriority="52"/>
+    <w:lsdException w:name="Grid Table 1 Light Accent 1" w:uiPriority="46"/>
+    <w:lsdException w:name="Grid Table 2 Accent 1" w:uiPriority="47"/>
+    <w:lsdException w:name="Grid Table 3 Accent 1" w:uiPriority="48"/>
+    <w:lsdException w:name="Grid Table 4 Accent 1" w:uiPriority="49"/>
+    <w:lsdException w:name="Grid Table 5 Dark Accent 1" w:uiPriority="50"/>
+    <w:lsdException w:name="Grid Table 6 Colorful Accent 1" w:uiPriority="51"/>
+    <w:lsdException w:name="Grid Table 7 Colorful Accent 1" w:uiPriority="52"/>
+    <w:lsdException w:name="Grid Table 1 Light Accent 2" w:uiPriority="46"/>
+    <w:lsdException w:name="Grid Table 2 Accent 2" w:uiPriority="47"/>
+    <w:lsdException w:name="Grid Table 3 Accent 2" w:uiPriority="48"/>
+    <w:lsdException w:name="Grid Table 4 Accent 2" w:uiPriority="49"/>
+    <w:lsdException w:name="Grid Table 5 Dark Accent 2" w:uiPriority="50"/>
+    <w:lsdException w:name="Grid Table 6 Colorful Accent 2" w:uiPriority="51"/>
+    <w:lsdException w:name="Grid Table 7 Colorful Accent 2" w:uiPriority="52"/>
+    <w:lsdException w:name="Grid Table 1 Light Accent 3" w:uiPriority="46"/>
+    <w:lsdException w:name="Grid Table 2 Accent 3" w:uiPriority="47"/>
+    <w:lsdException w:name="Grid Table 3 Accent 3" w:uiPriority="48"/>
+    <w:lsdException w:name="Grid Table 4 Accent 3" w:uiPriority="49"/>
+    <w:lsdException w:name="Grid Table 5 Dark Accent 3" w:uiPriority="50"/>
+    <w:lsdException w:name="Grid Table 6 Colorful Accent 3" w:uiPriority="51"/>
+    <w:lsdException w:name="Grid Table 7 Colorful Accent 3" w:uiPriority="52"/>
+    <w:lsdException w:name="Grid Table 1 Light Accent 4" w:uiPriority="46"/>
+    <w:lsdException w:name="Grid Table 2 Accent 4" w:uiPriority="47"/>
+    <w:lsdException w:name="Grid Table 3 Accent 4" w:uiPriority="48"/>
+    <w:lsdException w:name="Grid Table 4 Accent 4" w:uiPriority="49"/>
+    <w:lsdException w:name="Grid Table 5 Dark Accent 4" w:uiPriority="50"/>
+    <w:lsdException w:name="Grid Table 6 Colorful Accent 4" w:uiPriority="51"/>
+    <w:lsdException w:name="Grid Table 7 Colorful Accent 4" w:uiPriority="52"/>
+    <w:lsdException w:name="Grid Table 1 Light Accent 5" w:uiPriority="46"/>
+    <w:lsdException w:name="Grid Table 2 Accent 5" w:uiPriority="47"/>
+    <w:lsdException w:name="Grid Table 3 Accent 5" w:uiPriority="48"/>
+    <w:lsdException w:name="Grid Table 4 Accent 5" w:uiPriority="49"/>
+    <w:lsdException w:name="Grid Table 5 Dark Accent 5" w:uiPriority="50"/>
+    <w:lsdException w:name="Grid Table 6 Colorful Accent 5" w:uiPriority="51"/>
+    <w:lsdException w:name="Grid Table 7 Colorful Accent 5" w:uiPriority="52"/>
+    <w:lsdException w:name="Grid Table 1 Light Accent 6" w:uiPriority="46"/>
+    <w:lsdException w:name="Grid Table 2 Accent 6" w:uiPriority="47"/>
+    <w:lsdException w:name="Grid Table 3 Accent 6" w:uiPriority="48"/>
+    <w:lsdException w:name="Grid Table 4 Accent 6" w:uiPriority="49"/>
+    <w:lsdException w:name="Grid Table 5 Dark Accent 6" w:uiPriority="50"/>
+    <w:lsdException w:name="Grid Table 6 Colorful Accent 6" w:uiPriority="51"/>
+    <w:lsdException w:name="Grid Table 7 Colorful Accent 6" w:uiPriority="52"/>
+    <w:lsdException w:name="List Table 1 Light" w:uiPriority="46"/>
+    <w:lsdException w:name="List Table 2" w:uiPriority="47"/>
+    <w:lsdException w:name="List Table 3" w:uiPriority="48"/>
+    <w:lsdException w:name="List Table 4" w:uiPriority="49"/>
+    <w:lsdException w:name="List Table 5 Dark" w:uiPriority="50"/>
+    <w:lsdException w:name="List Table 6 Colorful" w:uiPriority="51"/>
+    <w:lsdException w:name="List Table 7 Colorful" w:uiPriority="52"/>
+    <w:lsdException w:name="List Table 1 Light Accent 1" w:uiPriority="46"/>
+    <w:lsdException w:name="List Table 2 Accent 1" w:uiPriority="47"/>
+    <w:lsdException w:name="List Table 3 Accent 1" w:uiPriority="48"/>
+    <w:lsdException w:name="List Table 4 Accent 1" w:uiPriority="49"/>
+    <w:lsdException w:name="List Table 5 Dark Accent 1" w:uiPriority="50"/>
+    <w:lsdException w:name="List Table 6 Colorful Accent 1" w:uiPriority="51"/>
+    <w:lsdException w:name="List Table 7 Colorful Accent 1" w:uiPriority="52"/>
+    <w:lsdException w:name="List Table 1 Light Accent 2" w:uiPriority="46"/>
+    <w:lsdException w:name="List Table 2 Accent 2" w:uiPriority="47"/>
+    <w:lsdException w:name="List Table 3 Accent 2" w:uiPriority="48"/>
+    <w:lsdException w:name="List Table 4 Accent 2" w:uiPriority="49"/>
+    <w:lsdException w:name="List Table 5 Dark Accent 2" w:uiPriority="50"/>
+    <w:lsdException w:name="List Table 6 Colorful Accent 2" w:uiPriority="51"/>
+    <w:lsdException w:name="List Table 7 Colorful Accent 2" w:uiPriority="52"/>
+    <w:lsdException w:name="List Table 1 Light Accent 3" w:uiPriority="46"/>
+    <w:lsdException w:name="List Table 2 Accent 3" w:uiPriority="47"/>
+    <w:lsdException w:name="List Table 3 Accent 3" w:uiPriority="48"/>
+    <w:lsdException w:name="List Table 4 Accent 3" w:uiPriority="49"/>
+    <w:lsdException w:name="List Table 5 Dark Accent 3" w:uiPriority="50"/>
+    <w:lsdException w:name="List Table 6 Colorful Accent 3" w:uiPriority="51"/>
+    <w:lsdException w:name="List Table 7 Colorful Accent 3" w:uiPriority="52"/>
+    <w:lsdException w:name="List Table 1 Light Accent 4" w:uiPriority="46"/>
+    <w:lsdException w:name="List Table 2 Accent 4" w:uiPriority="47"/>
+    <w:lsdException w:name="List Table 3 Accent 4" w:uiPriority="48"/>
+    <w:lsdException w:name="List Table 4 Accent 4" w:uiPriority="49"/>
+    <w:lsdException w:name="List Table 5 Dark Accent 4" w:uiPriority="50"/>
+    <w:lsdException w:name="List Table 6 Colorful Accent 4" w:uiPriority="51"/>
+    <w:lsdException w:name="List Table 7 Colorful Accent 4" w:uiPriority="52"/>
+    <w:lsdException w:name="List Table 1 Light Accent 5" w:uiPriority="46"/>
+    <w:lsdException w:name="List Table 2 Accent 5" w:uiPriority="47"/>
+    <w:lsdException w:name="List Table 3 Accent 5" w:uiPriority="48"/>
+    <w:lsdException w:name="List Table 4 Accent 5" w:uiPriority="49"/>
+    <w:lsdException w:name="List Table 5 Dark Accent 5" w:uiPriority="50"/>
+    <w:lsdException w:name="List Table 6 Colorful Accent 5" w:uiPriority="51"/>
+    <w:lsdException w:name="List Table 7 Colorful Accent 5" w:uiPriority="52"/>
+    <w:lsdException w:name="List Table 1 Light Accent 6" w:uiPriority="46"/>
+    <w:lsdException w:name="List Table 2 Accent 6" w:uiPriority="47"/>
+    <w:lsdException w:name="List Table 3 Accent 6" w:uiPriority="48"/>
+    <w:lsdException w:name="List Table 4 Accent 6" w:uiPriority="49"/>
+    <w:lsdException w:name="List Table 5 Dark Accent 6" w:uiPriority="50"/>
+    <w:lsdException w:name="List Table 6 Colorful Accent 6" w:uiPriority="51"/>
+    <w:lsdException w:name="List Table 7 Colorful Accent 6" w:uiPriority="52"/>
+    <w:lsdException w:name="Mention" w:semiHidden="1" w:unhideWhenUsed="1"/>
+    <w:lsdException w:name="Smart Hyperlink" w:semiHidden="1" w:unhideWhenUsed="1"/>
+    <w:lsdException w:name="Hashtag" w:semiHidden="1" w:unhideWhenUsed="1"/>
+    <w:lsdException w:name="Unresolved Mention" w:semiHidden="1" w:unhideWhenUsed="1"/>
+    <w:lsdException w:name="Smart Link" w:semiHidden="1" w:unhideWhenUsed="1"/>
+  </w:latentStyles>
+  <w:style w:type="paragraph" w:default="1" w:styleId="Normal">
+    <w:name w:val="Normal"/>
+    <w:qFormat/>
   </w:style>
   <w:style w:type="paragraph" w:styleId="Heading1">
     <w:name w:val="heading 1"/>
     <w:basedOn w:val="Normal"/>
     <w:next w:val="Normal"/>
+    <w:uiPriority w:val="9"/>
+    <w:qFormat/>
     <w:pPr>
-      <w:keepNext w:val="1"/>
-      <w:keepLines w:val="1"/>
-      <w:spacing w:after="120" w:before="400" w:lineRule="auto"/>
+      <w:keepNext/>
+      <w:keepLines/>
+      <w:spacing w:before="400" w:after="120"/>
+      <w:outlineLvl w:val="0"/>
     </w:pPr>
     <w:rPr>
       <w:sz w:val="40"/>
@@ -248,13 +785,17 @@
     <w:name w:val="heading 2"/>
     <w:basedOn w:val="Normal"/>
     <w:next w:val="Normal"/>
+    <w:uiPriority w:val="9"/>
+    <w:semiHidden/>
+    <w:unhideWhenUsed/>
+    <w:qFormat/>
     <w:pPr>
-      <w:keepNext w:val="1"/>
-      <w:keepLines w:val="1"/>
-      <w:spacing w:after="120" w:before="360" w:lineRule="auto"/>
+      <w:keepNext/>
+      <w:keepLines/>
+      <w:spacing w:before="360" w:after="120"/>
+      <w:outlineLvl w:val="1"/>
     </w:pPr>
     <w:rPr>
-      <w:b w:val="0"/>
       <w:sz w:val="32"/>
       <w:szCs w:val="32"/>
     </w:rPr>
@@ -263,13 +804,17 @@
     <w:name w:val="heading 3"/>
     <w:basedOn w:val="Normal"/>
     <w:next w:val="Normal"/>
+    <w:uiPriority w:val="9"/>
+    <w:semiHidden/>
+    <w:unhideWhenUsed/>
+    <w:qFormat/>
     <w:pPr>
-      <w:keepNext w:val="1"/>
-      <w:keepLines w:val="1"/>
-      <w:spacing w:after="80" w:before="320" w:lineRule="auto"/>
+      <w:keepNext/>
+      <w:keepLines/>
+      <w:spacing w:before="320" w:after="80"/>
+      <w:outlineLvl w:val="2"/>
     </w:pPr>
     <w:rPr>
-      <w:b w:val="0"/>
       <w:color w:val="434343"/>
       <w:sz w:val="28"/>
       <w:szCs w:val="28"/>
@@ -279,10 +824,15 @@
     <w:name w:val="heading 4"/>
     <w:basedOn w:val="Normal"/>
     <w:next w:val="Normal"/>
+    <w:uiPriority w:val="9"/>
+    <w:semiHidden/>
+    <w:unhideWhenUsed/>
+    <w:qFormat/>
     <w:pPr>
-      <w:keepNext w:val="1"/>
-      <w:keepLines w:val="1"/>
-      <w:spacing w:after="80" w:before="280" w:lineRule="auto"/>
+      <w:keepNext/>
+      <w:keepLines/>
+      <w:spacing w:before="280" w:after="80"/>
+      <w:outlineLvl w:val="3"/>
     </w:pPr>
     <w:rPr>
       <w:color w:val="666666"/>
@@ -294,41 +844,76 @@
     <w:name w:val="heading 5"/>
     <w:basedOn w:val="Normal"/>
     <w:next w:val="Normal"/>
+    <w:uiPriority w:val="9"/>
+    <w:semiHidden/>
+    <w:unhideWhenUsed/>
+    <w:qFormat/>
     <w:pPr>
-      <w:keepNext w:val="1"/>
-      <w:keepLines w:val="1"/>
-      <w:spacing w:after="80" w:before="240" w:lineRule="auto"/>
+      <w:keepNext/>
+      <w:keepLines/>
+      <w:spacing w:before="240" w:after="80"/>
+      <w:outlineLvl w:val="4"/>
     </w:pPr>
     <w:rPr>
       <w:color w:val="666666"/>
-      <w:sz w:val="22"/>
-      <w:szCs w:val="22"/>
     </w:rPr>
   </w:style>
   <w:style w:type="paragraph" w:styleId="Heading6">
     <w:name w:val="heading 6"/>
     <w:basedOn w:val="Normal"/>
     <w:next w:val="Normal"/>
+    <w:uiPriority w:val="9"/>
+    <w:semiHidden/>
+    <w:unhideWhenUsed/>
+    <w:qFormat/>
     <w:pPr>
-      <w:keepNext w:val="1"/>
-      <w:keepLines w:val="1"/>
-      <w:spacing w:after="80" w:before="240" w:lineRule="auto"/>
+      <w:keepNext/>
+      <w:keepLines/>
+      <w:spacing w:before="240" w:after="80"/>
+      <w:outlineLvl w:val="5"/>
     </w:pPr>
     <w:rPr>
-      <w:i w:val="1"/>
+      <w:i/>
       <w:color w:val="666666"/>
-      <w:sz w:val="22"/>
-      <w:szCs w:val="22"/>
     </w:rPr>
+  </w:style>
+  <w:style w:type="character" w:default="1" w:styleId="DefaultParagraphFont">
+    <w:name w:val="Default Paragraph Font"/>
+    <w:uiPriority w:val="1"/>
+    <w:semiHidden/>
+    <w:unhideWhenUsed/>
+  </w:style>
+  <w:style w:type="table" w:default="1" w:styleId="TableNormal">
+    <w:name w:val="Normal Table"/>
+    <w:uiPriority w:val="99"/>
+    <w:semiHidden/>
+    <w:unhideWhenUsed/>
+    <w:tblPr>
+      <w:tblInd w:w="0" w:type="dxa"/>
+      <w:tblCellMar>
+        <w:top w:w="0" w:type="dxa"/>
+        <w:left w:w="108" w:type="dxa"/>
+        <w:bottom w:w="0" w:type="dxa"/>
+        <w:right w:w="108" w:type="dxa"/>
+      </w:tblCellMar>
+    </w:tblPr>
+  </w:style>
+  <w:style w:type="numbering" w:default="1" w:styleId="NoList">
+    <w:name w:val="No List"/>
+    <w:uiPriority w:val="99"/>
+    <w:semiHidden/>
+    <w:unhideWhenUsed/>
   </w:style>
   <w:style w:type="paragraph" w:styleId="Title">
     <w:name w:val="Title"/>
     <w:basedOn w:val="Normal"/>
     <w:next w:val="Normal"/>
+    <w:uiPriority w:val="10"/>
+    <w:qFormat/>
     <w:pPr>
-      <w:keepNext w:val="1"/>
-      <w:keepLines w:val="1"/>
-      <w:spacing w:after="60" w:before="0" w:lineRule="auto"/>
+      <w:keepNext/>
+      <w:keepLines/>
+      <w:spacing w:after="60"/>
     </w:pPr>
     <w:rPr>
       <w:sz w:val="52"/>
@@ -339,14 +924,14 @@
     <w:name w:val="Subtitle"/>
     <w:basedOn w:val="Normal"/>
     <w:next w:val="Normal"/>
+    <w:uiPriority w:val="11"/>
+    <w:qFormat/>
     <w:pPr>
-      <w:keepNext w:val="1"/>
-      <w:keepLines w:val="1"/>
-      <w:spacing w:after="320" w:before="0" w:lineRule="auto"/>
+      <w:keepNext/>
+      <w:keepLines/>
+      <w:spacing w:after="320"/>
     </w:pPr>
     <w:rPr>
-      <w:rFonts w:ascii="Arial" w:cs="Arial" w:eastAsia="Arial" w:hAnsi="Arial"/>
-      <w:i w:val="0"/>
       <w:color w:val="666666"/>
       <w:sz w:val="30"/>
       <w:szCs w:val="30"/>

</xml_diff>